<commit_message>
Updated supplementary figure legend with normalized ITT graph info
</commit_message>
<xml_diff>
--- a/manuscript/Obesity-Glucocorticoids/Harvey_Supp1.docx
+++ b/manuscript/Obesity-Glucocorticoids/Harvey_Supp1.docx
@@ -36,192 +36,241 @@
         <w:t xml:space="preserve">Insulin responsiveness, via ITT, </w:t>
       </w:r>
       <w:r>
-        <w:t xml:space="preserve">A) and baseline blood glucose (B) were </w:t>
-      </w:r>
-      <w:r>
-        <w:t>measured in mice following two weeks of dexamethasone (NCD n=</w:t>
-      </w:r>
-      <w:r>
-        <w:t>10</w:t>
-      </w:r>
-      <w:r>
-        <w:t>; HFD n=</w:t>
-      </w:r>
-      <w:r>
-        <w:t>14</w:t>
-      </w:r>
-      <w:r>
-        <w:t>) or vehicle (NCD n=</w:t>
-      </w:r>
-      <w:r>
-        <w:t>13</w:t>
-      </w:r>
-      <w:r>
-        <w:t>; HFD n=</w:t>
-      </w:r>
-      <w:r>
-        <w:t>11</w:t>
-      </w:r>
-      <w:r>
-        <w:t xml:space="preserve">) treatment and 10 weeks of diet. </w:t>
-      </w:r>
-      <w:r>
-        <w:t>Insulin was given via IP</w:t>
-      </w:r>
-      <w:r>
-        <w:t xml:space="preserve"> injection at a dose of 0.75 U/</w:t>
-      </w:r>
-      <w:r>
-        <w:t>k</w:t>
-      </w:r>
-      <w:r>
-        <w:t>g (NCD) or 1.5 U/</w:t>
-      </w:r>
-      <w:r>
-        <w:t>k</w:t>
-      </w:r>
-      <w:r>
-        <w:t>g (HF</w:t>
-      </w:r>
-      <w:r>
-        <w:t>D).</w:t>
-      </w:r>
-      <w:r>
-        <w:t xml:space="preserve"> </w:t>
-      </w:r>
-      <w:r>
-        <w:t xml:space="preserve">Fat (C) and lean </w:t>
-      </w:r>
-      <w:r>
-        <w:t xml:space="preserve">mass </w:t>
-      </w:r>
-      <w:r>
-        <w:t>(D) w</w:t>
-      </w:r>
-      <w:r>
-        <w:t>ere</w:t>
-      </w:r>
-      <w:r>
-        <w:t xml:space="preserve"> measured</w:t>
-      </w:r>
-      <w:r>
-        <w:t xml:space="preserve"> weekly</w:t>
-      </w:r>
-      <w:r>
-        <w:t xml:space="preserve"> via </w:t>
+        <w:t xml:space="preserve">normalized to baseline (A). </w:t>
+      </w:r>
+      <w:r>
+        <w:t xml:space="preserve">Insulin was given via </w:t>
       </w:r>
       <w:proofErr w:type="spellStart"/>
       <w:r>
-        <w:t>E</w:t>
-      </w:r>
-      <w:r>
-        <w:t>choMRI</w:t>
+        <w:t>i.p</w:t>
       </w:r>
       <w:proofErr w:type="spellEnd"/>
       <w:r>
-        <w:t xml:space="preserve"> for the duration of the study. One week following the ITTs, blood glucose levels </w:t>
-      </w:r>
-      <w:r>
-        <w:t>(E),</w:t>
-      </w:r>
-      <w:r>
-        <w:t xml:space="preserve"> insulin clearance rates (F)</w:t>
-      </w:r>
-      <w:r>
-        <w:t>,</w:t>
-      </w:r>
-      <w:r>
-        <w:t xml:space="preserve"> and amount of glucose uptake in</w:t>
-      </w:r>
-      <w:r>
-        <w:t xml:space="preserve"> gastrocnemius</w:t>
-      </w:r>
-      <w:r>
-        <w:t xml:space="preserve"> muscle, </w:t>
-      </w:r>
-      <w:proofErr w:type="spellStart"/>
-      <w:r>
-        <w:t>eWAT</w:t>
-      </w:r>
-      <w:proofErr w:type="spellEnd"/>
-      <w:r>
-        <w:t xml:space="preserve"> and </w:t>
-      </w:r>
-      <w:proofErr w:type="spellStart"/>
-      <w:r>
-        <w:t>iWAT</w:t>
-      </w:r>
-      <w:proofErr w:type="spellEnd"/>
-      <w:r>
-        <w:t xml:space="preserve"> </w:t>
-      </w:r>
-      <w:r>
-        <w:t>(G)</w:t>
-      </w:r>
-      <w:r>
-        <w:t xml:space="preserve"> and </w:t>
-      </w:r>
-      <w:r>
-        <w:t>heart and brown adipose tissue (H)</w:t>
-      </w:r>
-      <w:r>
-        <w:t xml:space="preserve"> were measured during a </w:t>
-      </w:r>
-      <w:proofErr w:type="spellStart"/>
-      <w:r>
-        <w:t>hyperinsulinemic</w:t>
-      </w:r>
-      <w:proofErr w:type="spellEnd"/>
-      <w:r>
-        <w:t xml:space="preserve"> </w:t>
-      </w:r>
-      <w:proofErr w:type="spellStart"/>
-      <w:r>
-        <w:t>euglycemic</w:t>
-      </w:r>
-      <w:proofErr w:type="spellEnd"/>
-      <w:r>
-        <w:t xml:space="preserve"> clamp in the </w:t>
-      </w:r>
-      <w:r>
-        <w:t>obese</w:t>
-      </w:r>
-      <w:r>
-        <w:t xml:space="preserve"> mice</w:t>
-      </w:r>
-      <w:r>
-        <w:t xml:space="preserve"> only</w:t>
-      </w:r>
-      <w:r>
-        <w:t>.</w:t>
-      </w:r>
-      <w:r>
-        <w:t xml:space="preserve"> For clamp experiments, insulin was infused at 8 </w:t>
-      </w:r>
-      <w:proofErr w:type="spellStart"/>
-      <w:r>
-        <w:t>mU</w:t>
-      </w:r>
-      <w:proofErr w:type="spellEnd"/>
-      <w:r>
-        <w:t>/kg</w:t>
-      </w:r>
-      <w:r>
-        <w:t>/min</w:t>
-      </w:r>
-      <w:r>
-        <w:t xml:space="preserve"> following a prime continuous infusion of 40mU/kg bolus.</w:t>
-      </w:r>
-      <w:r>
-        <w:t xml:space="preserve"> M</w:t>
-      </w:r>
-      <w:r>
-        <w:t>ice we</w:t>
+        <w:t xml:space="preserve">. injection at a concentration of 2.5 U/kg following five weeks of dexamethasone (NCD n=12; HFD n=12) or vehicle (NCD n=12; HFD n=12) treatment and 17 weeks of diet. </w:t>
+      </w:r>
+      <w:r>
+        <w:t>ITT (</w:t>
+      </w:r>
+      <w:r>
+        <w:t>B) and baseline blood glucose (C</w:t>
+      </w:r>
+      <w:r>
+        <w:t xml:space="preserve">) were </w:t>
+      </w:r>
+      <w:r>
+        <w:t>measured in</w:t>
+      </w:r>
+      <w:r>
+        <w:t xml:space="preserve"> another cohort of</w:t>
       </w:r>
       <w:bookmarkStart w:id="0" w:name="_GoBack"/>
       <w:bookmarkEnd w:id="0"/>
       <w:r>
-        <w:t xml:space="preserve">re fasted for five hours prior experiments. </w:t>
+        <w:t xml:space="preserve"> mice following two weeks of dexamethasone (NCD n=</w:t>
+      </w:r>
+      <w:r>
+        <w:t>10</w:t>
+      </w:r>
+      <w:r>
+        <w:t>; HFD n=</w:t>
+      </w:r>
+      <w:r>
+        <w:t>14</w:t>
+      </w:r>
+      <w:r>
+        <w:t>) or vehicle (NCD n=</w:t>
+      </w:r>
+      <w:r>
+        <w:t>13</w:t>
+      </w:r>
+      <w:r>
+        <w:t>; HFD n=</w:t>
+      </w:r>
+      <w:r>
+        <w:t>11</w:t>
+      </w:r>
+      <w:r>
+        <w:t xml:space="preserve">) treatment and 10 weeks of diet. </w:t>
+      </w:r>
+      <w:r>
+        <w:t>Insulin was given via IP</w:t>
+      </w:r>
+      <w:r>
+        <w:t xml:space="preserve"> injection at a dose of 0.75 U/</w:t>
+      </w:r>
+      <w:r>
+        <w:t>k</w:t>
+      </w:r>
+      <w:r>
+        <w:t>g (NCD) or 1.5 U/</w:t>
+      </w:r>
+      <w:r>
+        <w:t>k</w:t>
+      </w:r>
+      <w:r>
+        <w:t>g (HF</w:t>
+      </w:r>
+      <w:r>
+        <w:t>D).</w:t>
+      </w:r>
+      <w:r>
+        <w:t xml:space="preserve"> </w:t>
+      </w:r>
+      <w:r>
+        <w:t>Fat (D</w:t>
+      </w:r>
+      <w:r>
+        <w:t xml:space="preserve">) and lean </w:t>
+      </w:r>
+      <w:r>
+        <w:t xml:space="preserve">mass </w:t>
+      </w:r>
+      <w:r>
+        <w:t>(E</w:t>
+      </w:r>
+      <w:r>
+        <w:t>) w</w:t>
+      </w:r>
+      <w:r>
+        <w:t>ere</w:t>
+      </w:r>
+      <w:r>
+        <w:t xml:space="preserve"> measured</w:t>
+      </w:r>
+      <w:r>
+        <w:t xml:space="preserve"> weekly</w:t>
+      </w:r>
+      <w:r>
+        <w:t xml:space="preserve"> via </w:t>
+      </w:r>
+      <w:proofErr w:type="spellStart"/>
+      <w:r>
+        <w:t>E</w:t>
+      </w:r>
+      <w:r>
+        <w:t>choMRI</w:t>
+      </w:r>
+      <w:proofErr w:type="spellEnd"/>
+      <w:r>
+        <w:t xml:space="preserve"> for the duration of the study. One week following the ITTs, blood glucose levels </w:t>
+      </w:r>
+      <w:r>
+        <w:t>(</w:t>
+      </w:r>
+      <w:proofErr w:type="spellStart"/>
+      <w:r>
+        <w:t>F</w:t>
+      </w:r>
+      <w:proofErr w:type="spellEnd"/>
+      <w:r>
+        <w:t>),</w:t>
+      </w:r>
+      <w:r>
+        <w:t xml:space="preserve"> insulin clearance rates (G</w:t>
+      </w:r>
+      <w:r>
+        <w:t>)</w:t>
+      </w:r>
+      <w:r>
+        <w:t>,</w:t>
+      </w:r>
+      <w:r>
+        <w:t xml:space="preserve"> and amount of glucose uptake in</w:t>
+      </w:r>
+      <w:r>
+        <w:t xml:space="preserve"> gastrocnemius</w:t>
+      </w:r>
+      <w:r>
+        <w:t xml:space="preserve"> muscle, </w:t>
+      </w:r>
+      <w:proofErr w:type="spellStart"/>
+      <w:r>
+        <w:t>eWAT</w:t>
+      </w:r>
+      <w:proofErr w:type="spellEnd"/>
+      <w:r>
+        <w:t xml:space="preserve"> and </w:t>
+      </w:r>
+      <w:proofErr w:type="spellStart"/>
+      <w:r>
+        <w:t>iWAT</w:t>
+      </w:r>
+      <w:proofErr w:type="spellEnd"/>
+      <w:r>
+        <w:t xml:space="preserve"> </w:t>
+      </w:r>
+      <w:r>
+        <w:t>(H</w:t>
+      </w:r>
+      <w:r>
+        <w:t>)</w:t>
+      </w:r>
+      <w:r>
+        <w:t xml:space="preserve"> and </w:t>
+      </w:r>
+      <w:r>
+        <w:t>h</w:t>
+      </w:r>
+      <w:r>
+        <w:t>eart and brown adipose tissue (I</w:t>
+      </w:r>
+      <w:r>
+        <w:t>)</w:t>
+      </w:r>
+      <w:r>
+        <w:t xml:space="preserve"> were measured during a </w:t>
+      </w:r>
+      <w:proofErr w:type="spellStart"/>
+      <w:r>
+        <w:t>hyperinsulinemic</w:t>
+      </w:r>
+      <w:proofErr w:type="spellEnd"/>
+      <w:r>
+        <w:t xml:space="preserve"> </w:t>
+      </w:r>
+      <w:proofErr w:type="spellStart"/>
+      <w:r>
+        <w:t>euglycemic</w:t>
+      </w:r>
+      <w:proofErr w:type="spellEnd"/>
+      <w:r>
+        <w:t xml:space="preserve"> clamp in the </w:t>
+      </w:r>
+      <w:r>
+        <w:t>obese</w:t>
+      </w:r>
+      <w:r>
+        <w:t xml:space="preserve"> mice</w:t>
+      </w:r>
+      <w:r>
+        <w:t xml:space="preserve"> only</w:t>
+      </w:r>
+      <w:r>
+        <w:t>.</w:t>
+      </w:r>
+      <w:r>
+        <w:t xml:space="preserve"> For clamp experiments, insulin was infused at 8 </w:t>
+      </w:r>
+      <w:proofErr w:type="spellStart"/>
+      <w:r>
+        <w:t>mU</w:t>
+      </w:r>
+      <w:proofErr w:type="spellEnd"/>
+      <w:r>
+        <w:t>/kg</w:t>
+      </w:r>
+      <w:r>
+        <w:t>/min</w:t>
+      </w:r>
+      <w:r>
+        <w:t xml:space="preserve"> following a prime continuous infusion of 40mU/kg bolus.</w:t>
+      </w:r>
+      <w:r>
+        <w:t xml:space="preserve"> M</w:t>
+      </w:r>
+      <w:r>
+        <w:t xml:space="preserve">ice were fasted for five hours prior experiments. </w:t>
       </w:r>
       <w:r>
         <w:t>Crosses indicate a significant interaction between diet and treatment. Asterisks indicate a statistically significant treatment effect for the pairwise comparison.</w:t>

</xml_diff>

<commit_message>
Updated supplementary figure legends to reflect new HSL data
</commit_message>
<xml_diff>
--- a/manuscript/Obesity-Glucocorticoids/Harvey_Supp1.docx
+++ b/manuscript/Obesity-Glucocorticoids/Harvey_Supp1.docx
@@ -36,10 +36,7 @@
         <w:t xml:space="preserve">Insulin responsiveness, via ITT, </w:t>
       </w:r>
       <w:r>
-        <w:t xml:space="preserve">normalized to baseline (A). </w:t>
-      </w:r>
-      <w:r>
-        <w:t xml:space="preserve">Insulin was given via </w:t>
+        <w:t xml:space="preserve">normalized to baseline (A). Insulin was given via </w:t>
       </w:r>
       <w:proofErr w:type="spellStart"/>
       <w:r>
@@ -47,10 +44,7 @@
       </w:r>
       <w:proofErr w:type="spellEnd"/>
       <w:r>
-        <w:t xml:space="preserve">. injection at a concentration of 2.5 U/kg following five weeks of dexamethasone (NCD n=12; HFD n=12) or vehicle (NCD n=12; HFD n=12) treatment and 17 weeks of diet. </w:t>
-      </w:r>
-      <w:r>
-        <w:t>ITT (</w:t>
+        <w:t>. injection at a concentration of 2.5 U/kg following five weeks of dexamethasone (NCD n=12; HFD n=12) or vehicle (NCD n=12; HFD n=12) treatment and 17 weeks of diet. ITT (</w:t>
       </w:r>
       <w:r>
         <w:t>B) and baseline blood glucose (C</w:t>
@@ -63,217 +57,259 @@
       </w:r>
       <w:r>
         <w:t xml:space="preserve"> another cohort of</w:t>
+      </w:r>
+      <w:r>
+        <w:t xml:space="preserve"> mice following two weeks of dexamethasone (NCD n=</w:t>
+      </w:r>
+      <w:r>
+        <w:t>10</w:t>
+      </w:r>
+      <w:r>
+        <w:t>; HFD n=</w:t>
+      </w:r>
+      <w:r>
+        <w:t>14</w:t>
+      </w:r>
+      <w:r>
+        <w:t>) or vehicle (NCD n=</w:t>
+      </w:r>
+      <w:r>
+        <w:t>13</w:t>
+      </w:r>
+      <w:r>
+        <w:t>; HFD n=</w:t>
+      </w:r>
+      <w:r>
+        <w:t>11</w:t>
+      </w:r>
+      <w:r>
+        <w:t xml:space="preserve">) treatment and 10 weeks of diet. </w:t>
+      </w:r>
+      <w:r>
+        <w:t>Insulin was given via IP</w:t>
+      </w:r>
+      <w:r>
+        <w:t xml:space="preserve"> injection at a dose of 0.75 U/</w:t>
+      </w:r>
+      <w:r>
+        <w:t>k</w:t>
+      </w:r>
+      <w:r>
+        <w:t>g (NCD) or 1.5 U/</w:t>
+      </w:r>
+      <w:r>
+        <w:t>k</w:t>
+      </w:r>
+      <w:r>
+        <w:t>g (HF</w:t>
+      </w:r>
+      <w:r>
+        <w:t>D).</w:t>
+      </w:r>
+      <w:r>
+        <w:t xml:space="preserve"> </w:t>
+      </w:r>
+      <w:r>
+        <w:t>Fat (D</w:t>
+      </w:r>
+      <w:r>
+        <w:t xml:space="preserve">) and lean </w:t>
+      </w:r>
+      <w:r>
+        <w:t xml:space="preserve">mass </w:t>
+      </w:r>
+      <w:r>
+        <w:t>(E</w:t>
+      </w:r>
+      <w:r>
+        <w:t>) w</w:t>
+      </w:r>
+      <w:r>
+        <w:t>ere</w:t>
+      </w:r>
+      <w:r>
+        <w:t xml:space="preserve"> measured</w:t>
+      </w:r>
+      <w:r>
+        <w:t xml:space="preserve"> weekly</w:t>
+      </w:r>
+      <w:r>
+        <w:t xml:space="preserve"> via </w:t>
+      </w:r>
+      <w:proofErr w:type="spellStart"/>
+      <w:r>
+        <w:t>E</w:t>
+      </w:r>
+      <w:r>
+        <w:t>choMRI</w:t>
+      </w:r>
+      <w:proofErr w:type="spellEnd"/>
+      <w:r>
+        <w:t xml:space="preserve"> for the duration of the study. One week following the ITTs, blood glucose levels </w:t>
+      </w:r>
+      <w:r>
+        <w:t>(</w:t>
+      </w:r>
+      <w:proofErr w:type="spellStart"/>
+      <w:r>
+        <w:t>F</w:t>
+      </w:r>
+      <w:proofErr w:type="spellEnd"/>
+      <w:r>
+        <w:t>),</w:t>
+      </w:r>
+      <w:r>
+        <w:t xml:space="preserve"> insulin clearance rates (G</w:t>
+      </w:r>
+      <w:r>
+        <w:t>)</w:t>
+      </w:r>
+      <w:r>
+        <w:t>,</w:t>
+      </w:r>
+      <w:r>
+        <w:t xml:space="preserve"> and amount of glucose uptake in</w:t>
+      </w:r>
+      <w:r>
+        <w:t xml:space="preserve"> gastrocnemius</w:t>
+      </w:r>
+      <w:r>
+        <w:t xml:space="preserve"> muscle, </w:t>
+      </w:r>
+      <w:proofErr w:type="spellStart"/>
+      <w:r>
+        <w:t>eWAT</w:t>
+      </w:r>
+      <w:proofErr w:type="spellEnd"/>
+      <w:r>
+        <w:t xml:space="preserve"> and </w:t>
+      </w:r>
+      <w:proofErr w:type="spellStart"/>
+      <w:r>
+        <w:t>iWAT</w:t>
+      </w:r>
+      <w:proofErr w:type="spellEnd"/>
+      <w:r>
+        <w:t xml:space="preserve"> </w:t>
+      </w:r>
+      <w:r>
+        <w:t>(H</w:t>
+      </w:r>
+      <w:r>
+        <w:t>)</w:t>
+      </w:r>
+      <w:r>
+        <w:t xml:space="preserve"> and </w:t>
+      </w:r>
+      <w:r>
+        <w:t>h</w:t>
+      </w:r>
+      <w:r>
+        <w:t>eart and brown adipose tissue (I</w:t>
+      </w:r>
+      <w:r>
+        <w:t>)</w:t>
+      </w:r>
+      <w:r>
+        <w:t xml:space="preserve"> were measured during a </w:t>
+      </w:r>
+      <w:proofErr w:type="spellStart"/>
+      <w:r>
+        <w:t>hyperinsulinemic</w:t>
+      </w:r>
+      <w:proofErr w:type="spellEnd"/>
+      <w:r>
+        <w:t xml:space="preserve"> </w:t>
+      </w:r>
+      <w:proofErr w:type="spellStart"/>
+      <w:r>
+        <w:t>euglycemic</w:t>
+      </w:r>
+      <w:proofErr w:type="spellEnd"/>
+      <w:r>
+        <w:t xml:space="preserve"> clamp in the </w:t>
+      </w:r>
+      <w:r>
+        <w:t>obese</w:t>
+      </w:r>
+      <w:r>
+        <w:t xml:space="preserve"> mice</w:t>
+      </w:r>
+      <w:r>
+        <w:t xml:space="preserve"> only</w:t>
+      </w:r>
+      <w:r>
+        <w:t>.</w:t>
+      </w:r>
+      <w:r>
+        <w:t xml:space="preserve"> For clamp experiments, insulin was infused at 8 </w:t>
+      </w:r>
+      <w:proofErr w:type="spellStart"/>
+      <w:r>
+        <w:t>mU</w:t>
+      </w:r>
+      <w:proofErr w:type="spellEnd"/>
+      <w:r>
+        <w:t>/kg</w:t>
+      </w:r>
+      <w:r>
+        <w:t>/min</w:t>
+      </w:r>
+      <w:r>
+        <w:t xml:space="preserve"> following a prime continuous infusion of 40mU/kg bolus.</w:t>
+      </w:r>
+      <w:r>
+        <w:t xml:space="preserve"> M</w:t>
+      </w:r>
+      <w:r>
+        <w:t xml:space="preserve">ice were fasted for five hours prior experiments. </w:t>
+      </w:r>
+      <w:r>
+        <w:t>Crosses indicate a significant interaction between diet and treatment. Asterisks indicate a statistically significant treatment effect for the pairwise comparison.</w:t>
+      </w:r>
+    </w:p>
+    <w:p>
+      <w:pPr>
+        <w:pStyle w:val="ListParagraph"/>
+      </w:pPr>
+    </w:p>
+    <w:p>
+      <w:pPr>
+        <w:ind w:left="720"/>
+        <w:rPr>
+          <w:b/>
+        </w:rPr>
+      </w:pPr>
+      <w:r>
+        <w:rPr>
+          <w:b/>
+        </w:rPr>
+        <w:t>Supplementary Figure 2. Obesity leads to reduced HSL phosphorylation</w:t>
+      </w:r>
+    </w:p>
+    <w:p>
+      <w:pPr>
+        <w:pStyle w:val="ListParagraph"/>
+      </w:pPr>
+      <w:r>
+        <w:t>W</w:t>
+      </w:r>
+      <w:r>
+        <w:t xml:space="preserve">estern blot </w:t>
+      </w:r>
+      <w:r>
+        <w:t>image (A) and quantification (B</w:t>
+      </w:r>
+      <w:r>
+        <w:t xml:space="preserve">) of </w:t>
+      </w:r>
+      <w:r>
+        <w:t>HSL phosphorylated and total</w:t>
       </w:r>
       <w:bookmarkStart w:id="0" w:name="_GoBack"/>
       <w:bookmarkEnd w:id="0"/>
       <w:r>
-        <w:t xml:space="preserve"> mice following two weeks of dexamethasone (NCD n=</w:t>
-      </w:r>
-      <w:r>
-        <w:t>10</w:t>
-      </w:r>
-      <w:r>
-        <w:t>; HFD n=</w:t>
-      </w:r>
-      <w:r>
-        <w:t>14</w:t>
-      </w:r>
-      <w:r>
-        <w:t>) or vehicle (NCD n=</w:t>
-      </w:r>
-      <w:r>
-        <w:t>13</w:t>
-      </w:r>
-      <w:r>
-        <w:t>; HFD n=</w:t>
-      </w:r>
-      <w:r>
-        <w:t>11</w:t>
-      </w:r>
-      <w:r>
-        <w:t xml:space="preserve">) treatment and 10 weeks of diet. </w:t>
-      </w:r>
-      <w:r>
-        <w:t>Insulin was given via IP</w:t>
-      </w:r>
-      <w:r>
-        <w:t xml:space="preserve"> injection at a dose of 0.75 U/</w:t>
-      </w:r>
-      <w:r>
-        <w:t>k</w:t>
-      </w:r>
-      <w:r>
-        <w:t>g (NCD) or 1.5 U/</w:t>
-      </w:r>
-      <w:r>
-        <w:t>k</w:t>
-      </w:r>
-      <w:r>
-        <w:t>g (HF</w:t>
-      </w:r>
-      <w:r>
-        <w:t>D).</w:t>
-      </w:r>
-      <w:r>
-        <w:t xml:space="preserve"> </w:t>
-      </w:r>
-      <w:r>
-        <w:t>Fat (D</w:t>
-      </w:r>
-      <w:r>
-        <w:t xml:space="preserve">) and lean </w:t>
-      </w:r>
-      <w:r>
-        <w:t xml:space="preserve">mass </w:t>
-      </w:r>
-      <w:r>
-        <w:t>(E</w:t>
-      </w:r>
-      <w:r>
-        <w:t>) w</w:t>
-      </w:r>
-      <w:r>
-        <w:t>ere</w:t>
-      </w:r>
-      <w:r>
-        <w:t xml:space="preserve"> measured</w:t>
-      </w:r>
-      <w:r>
-        <w:t xml:space="preserve"> weekly</w:t>
-      </w:r>
-      <w:r>
-        <w:t xml:space="preserve"> via </w:t>
-      </w:r>
-      <w:proofErr w:type="spellStart"/>
-      <w:r>
-        <w:t>E</w:t>
-      </w:r>
-      <w:r>
-        <w:t>choMRI</w:t>
-      </w:r>
-      <w:proofErr w:type="spellEnd"/>
-      <w:r>
-        <w:t xml:space="preserve"> for the duration of the study. One week following the ITTs, blood glucose levels </w:t>
-      </w:r>
-      <w:r>
-        <w:t>(</w:t>
-      </w:r>
-      <w:proofErr w:type="spellStart"/>
-      <w:r>
-        <w:t>F</w:t>
-      </w:r>
-      <w:proofErr w:type="spellEnd"/>
-      <w:r>
-        <w:t>),</w:t>
-      </w:r>
-      <w:r>
-        <w:t xml:space="preserve"> insulin clearance rates (G</w:t>
-      </w:r>
-      <w:r>
-        <w:t>)</w:t>
-      </w:r>
-      <w:r>
-        <w:t>,</w:t>
-      </w:r>
-      <w:r>
-        <w:t xml:space="preserve"> and amount of glucose uptake in</w:t>
-      </w:r>
-      <w:r>
-        <w:t xml:space="preserve"> gastrocnemius</w:t>
-      </w:r>
-      <w:r>
-        <w:t xml:space="preserve"> muscle, </w:t>
-      </w:r>
-      <w:proofErr w:type="spellStart"/>
-      <w:r>
-        <w:t>eWAT</w:t>
-      </w:r>
-      <w:proofErr w:type="spellEnd"/>
-      <w:r>
-        <w:t xml:space="preserve"> and </w:t>
-      </w:r>
-      <w:proofErr w:type="spellStart"/>
-      <w:r>
-        <w:t>iWAT</w:t>
-      </w:r>
-      <w:proofErr w:type="spellEnd"/>
-      <w:r>
-        <w:t xml:space="preserve"> </w:t>
-      </w:r>
-      <w:r>
-        <w:t>(H</w:t>
-      </w:r>
-      <w:r>
-        <w:t>)</w:t>
-      </w:r>
-      <w:r>
-        <w:t xml:space="preserve"> and </w:t>
-      </w:r>
-      <w:r>
-        <w:t>h</w:t>
-      </w:r>
-      <w:r>
-        <w:t>eart and brown adipose tissue (I</w:t>
-      </w:r>
-      <w:r>
-        <w:t>)</w:t>
-      </w:r>
-      <w:r>
-        <w:t xml:space="preserve"> were measured during a </w:t>
-      </w:r>
-      <w:proofErr w:type="spellStart"/>
-      <w:r>
-        <w:t>hyperinsulinemic</w:t>
-      </w:r>
-      <w:proofErr w:type="spellEnd"/>
-      <w:r>
-        <w:t xml:space="preserve"> </w:t>
-      </w:r>
-      <w:proofErr w:type="spellStart"/>
-      <w:r>
-        <w:t>euglycemic</w:t>
-      </w:r>
-      <w:proofErr w:type="spellEnd"/>
-      <w:r>
-        <w:t xml:space="preserve"> clamp in the </w:t>
-      </w:r>
-      <w:r>
-        <w:t>obese</w:t>
-      </w:r>
-      <w:r>
-        <w:t xml:space="preserve"> mice</w:t>
-      </w:r>
-      <w:r>
-        <w:t xml:space="preserve"> only</w:t>
-      </w:r>
-      <w:r>
-        <w:t>.</w:t>
-      </w:r>
-      <w:r>
-        <w:t xml:space="preserve"> For clamp experiments, insulin was infused at 8 </w:t>
-      </w:r>
-      <w:proofErr w:type="spellStart"/>
-      <w:r>
-        <w:t>mU</w:t>
-      </w:r>
-      <w:proofErr w:type="spellEnd"/>
-      <w:r>
-        <w:t>/kg</w:t>
-      </w:r>
-      <w:r>
-        <w:t>/min</w:t>
-      </w:r>
-      <w:r>
-        <w:t xml:space="preserve"> following a prime continuous infusion of 40mU/kg bolus.</w:t>
-      </w:r>
-      <w:r>
-        <w:t xml:space="preserve"> M</w:t>
-      </w:r>
-      <w:r>
-        <w:t xml:space="preserve">ice were fasted for five hours prior experiments. </w:t>
-      </w:r>
-      <w:r>
-        <w:t>Crosses indicate a significant interaction between diet and treatment. Asterisks indicate a statistically significant treatment effect for the pairwise comparison.</w:t>
+        <w:t xml:space="preserve"> protein from IWAT. Mice euthanized at 28 weeks of age following six weeks of dexamethasone (NCD n=8; HFD n=10) or vehicle (NCD n=8; HFD n=10) treatment.</w:t>
       </w:r>
     </w:p>
     <w:sectPr>

</xml_diff>

<commit_message>
Corrected supp fig legend renamed old figures
</commit_message>
<xml_diff>
--- a/manuscript/Obesity-Glucocorticoids/Harvey_Supp1.docx
+++ b/manuscript/Obesity-Glucocorticoids/Harvey_Supp1.docx
@@ -110,10 +110,16 @@
         <w:t xml:space="preserve"> </w:t>
       </w:r>
       <w:r>
-        <w:t>Fat (D</w:t>
-      </w:r>
-      <w:r>
-        <w:t xml:space="preserve">) and lean </w:t>
+        <w:t>Lean</w:t>
+      </w:r>
+      <w:r>
+        <w:t xml:space="preserve"> (D</w:t>
+      </w:r>
+      <w:r>
+        <w:t>) and fat</w:t>
+      </w:r>
+      <w:r>
+        <w:t xml:space="preserve"> </w:t>
       </w:r>
       <w:r>
         <w:t xml:space="preserve">mass </w:t>
@@ -213,6 +219,8 @@
       <w:r>
         <w:t xml:space="preserve"> were measured during a </w:t>
       </w:r>
+      <w:bookmarkStart w:id="0" w:name="_GoBack"/>
+      <w:bookmarkEnd w:id="0"/>
       <w:proofErr w:type="spellStart"/>
       <w:r>
         <w:t>hyperinsulinemic</w:t>
@@ -292,24 +300,7 @@
         <w:pStyle w:val="ListParagraph"/>
       </w:pPr>
       <w:r>
-        <w:t>W</w:t>
-      </w:r>
-      <w:r>
-        <w:t xml:space="preserve">estern blot </w:t>
-      </w:r>
-      <w:r>
-        <w:t>image (A) and quantification (B</w:t>
-      </w:r>
-      <w:r>
-        <w:t xml:space="preserve">) of </w:t>
-      </w:r>
-      <w:r>
-        <w:t>HSL phosphorylated and total</w:t>
-      </w:r>
-      <w:bookmarkStart w:id="0" w:name="_GoBack"/>
-      <w:bookmarkEnd w:id="0"/>
-      <w:r>
-        <w:t xml:space="preserve"> protein from IWAT. Mice euthanized at 28 weeks of age following six weeks of dexamethasone (NCD n=8; HFD n=10) or vehicle (NCD n=8; HFD n=10) treatment.</w:t>
+        <w:t>Western blot image (A) and quantification (B) of HSL phosphorylated and total protein from IWAT. Mice euthanized at 28 weeks of age following six weeks of dexamethasone (NCD n=8; HFD n=10) or vehicle (NCD n=8; HFD n=10) treatment.</w:t>
       </w:r>
     </w:p>
     <w:sectPr>

</xml_diff>